<commit_message>
not done with Q2.2
</commit_message>
<xml_diff>
--- a/HW4/Q2HW4.docx
+++ b/HW4/Q2HW4.docx
@@ -164,6 +164,12 @@
           </w:rPr>
           <m:t>¬∃x</m:t>
         </m:r>
+        <m:r>
+          <w:rPr>
+            <w:rFonts w:ascii="Cambria Math" w:eastAsiaTheme="minorEastAsia" w:hAnsi="Cambria Math"/>
+          </w:rPr>
+          <m:t>,y</m:t>
+        </m:r>
       </m:oMath>
       <w:r>
         <w:rPr>
@@ -176,7 +182,25 @@
           <w:rPr>
             <w:rFonts w:ascii="Cambria Math" w:eastAsiaTheme="minorEastAsia" w:hAnsi="Cambria Math"/>
           </w:rPr>
-          <m:t>∀¬x</m:t>
+          <m:t>∀x</m:t>
+        </m:r>
+        <m:r>
+          <w:rPr>
+            <w:rFonts w:ascii="Cambria Math" w:eastAsiaTheme="minorEastAsia" w:hAnsi="Cambria Math"/>
+          </w:rPr>
+          <m:t>,</m:t>
+        </m:r>
+        <m:r>
+          <w:rPr>
+            <w:rFonts w:ascii="Cambria Math" w:eastAsiaTheme="minorEastAsia" w:hAnsi="Cambria Math"/>
+          </w:rPr>
+          <m:t xml:space="preserve"> ¬</m:t>
+        </m:r>
+        <m:r>
+          <w:rPr>
+            <w:rFonts w:ascii="Cambria Math" w:eastAsiaTheme="minorEastAsia" w:hAnsi="Cambria Math"/>
+          </w:rPr>
+          <m:t>y</m:t>
         </m:r>
       </m:oMath>
       <w:r>
@@ -524,6 +548,90 @@
           <w:rFonts w:eastAsiaTheme="minorEastAsia"/>
         </w:rPr>
         <w:t>. QED</w:t>
+      </w:r>
+    </w:p>
+    <w:p>
+      <w:pPr>
+        <w:pStyle w:val="ListParagraph"/>
+        <w:numPr>
+          <w:ilvl w:val="0"/>
+          <w:numId w:val="1"/>
+        </w:numPr>
+      </w:pPr>
+      <w:r>
+        <w:t>Let us negate the goal and assume the negated goal is correct</w:t>
+      </w:r>
+      <w:r>
+        <w:t xml:space="preserve">. The negated goal is </w:t>
+      </w:r>
+      <w:r>
+        <w:t>“SAT</w:t>
+      </w:r>
+      <w:r>
+        <w:rPr>
+          <w:vertAlign w:val="subscript"/>
+        </w:rPr>
+        <w:t>H</w:t>
+      </w:r>
+      <w:r>
+        <w:t xml:space="preserve"> is NP-complete.”</w:t>
+      </w:r>
+      <w:r>
+        <w:t xml:space="preserve"> I</w:t>
+      </w:r>
+      <w:r>
+        <w:t>f SAT</w:t>
+      </w:r>
+      <w:r>
+        <w:rPr>
+          <w:vanish/>
+          <w:vertAlign w:val="subscript"/>
+        </w:rPr>
+        <w:t>hh</w:t>
+      </w:r>
+      <w:r>
+        <w:rPr>
+          <w:vertAlign w:val="subscript"/>
+        </w:rPr>
+        <w:t>H</w:t>
+      </w:r>
+      <w:r>
+        <w:t xml:space="preserve"> is NP-complete, </w:t>
+      </w:r>
+      <w:r>
+        <w:t>then we can reduce SAT to SAT</w:t>
+      </w:r>
+      <w:r>
+        <w:rPr>
+          <w:vertAlign w:val="subscript"/>
+        </w:rPr>
+        <w:t>H</w:t>
+      </w:r>
+      <w:r>
+        <w:t>.</w:t>
+      </w:r>
+      <w:r>
+        <w:t xml:space="preserve"> This is obviously a polynomial time reduction because we’re just padding with a known number of </w:t>
+      </w:r>
+      <m:oMath>
+        <m:r>
+          <w:rPr>
+            <w:rFonts w:ascii="Cambria Math" w:hAnsi="Cambria Math"/>
+          </w:rPr>
+          <m:t>1</m:t>
+        </m:r>
+      </m:oMath>
+      <w:r>
+        <w:rPr>
+          <w:rFonts w:eastAsiaTheme="minorEastAsia"/>
+        </w:rPr>
+        <w:t>’s</w:t>
+      </w:r>
+      <w:r>
+        <w:rPr>
+          <w:rFonts w:eastAsiaTheme="minorEastAsia"/>
+        </w:rPr>
+        <w:t>.</w:t>
       </w:r>
       <w:bookmarkStart w:id="0" w:name="_GoBack"/>
       <w:bookmarkEnd w:id="0"/>

</xml_diff>